<commit_message>
Too much to recall
</commit_message>
<xml_diff>
--- a/Doc/Logboek kandidaat.docx
+++ b/Doc/Logboek kandidaat.docx
@@ -580,9 +580,6 @@
             <w:tcW w:w="809" w:type="pct"/>
           </w:tcPr>
           <w:p>
-            <w:pPr>
-              <w:jc w:val="center"/>
-            </w:pPr>
             <w:r>
               <w:t>04-04</w:t>
             </w:r>
@@ -917,7 +914,11 @@
           <w:tcPr>
             <w:tcW w:w="2482" w:type="pct"/>
           </w:tcPr>
-          <w:p/>
+          <w:p>
+            <w:r>
+              <w:t>ERD gemaakt</w:t>
+            </w:r>
+          </w:p>
         </w:tc>
         <w:tc>
           <w:tcPr>
@@ -947,7 +948,16 @@
           <w:tcPr>
             <w:tcW w:w="2482" w:type="pct"/>
           </w:tcPr>
-          <w:p/>
+          <w:p>
+            <w:proofErr w:type="spellStart"/>
+            <w:r>
+              <w:t>Use</w:t>
+            </w:r>
+            <w:proofErr w:type="spellEnd"/>
+            <w:r>
+              <w:t xml:space="preserve"> diagrammen gemaakt</w:t>
+            </w:r>
+          </w:p>
         </w:tc>
         <w:tc>
           <w:tcPr>
@@ -977,7 +987,16 @@
           <w:tcPr>
             <w:tcW w:w="2482" w:type="pct"/>
           </w:tcPr>
-          <w:p/>
+          <w:p>
+            <w:proofErr w:type="spellStart"/>
+            <w:r>
+              <w:t>Symfony</w:t>
+            </w:r>
+            <w:proofErr w:type="spellEnd"/>
+            <w:r>
+              <w:t xml:space="preserve"> geïnstalleerd</w:t>
+            </w:r>
+          </w:p>
         </w:tc>
         <w:tc>
           <w:tcPr>
@@ -999,7 +1018,13 @@
           </w:tcPr>
           <w:p>
             <w:r>
-              <w:t>21-04</w:t>
+              <w:t>2</w:t>
+            </w:r>
+            <w:r>
+              <w:t>3</w:t>
+            </w:r>
+            <w:r>
+              <w:t>-04</w:t>
             </w:r>
           </w:p>
         </w:tc>
@@ -1008,15 +1033,296 @@
             <w:tcW w:w="2482" w:type="pct"/>
           </w:tcPr>
           <w:p>
+            <w:r>
+              <w:t>Menu aangemaakt</w:t>
+            </w:r>
+          </w:p>
+        </w:tc>
+        <w:tc>
+          <w:tcPr>
+            <w:tcW w:w="1165" w:type="pct"/>
+          </w:tcPr>
+          <w:p/>
+        </w:tc>
+        <w:tc>
+          <w:tcPr>
+            <w:tcW w:w="544" w:type="pct"/>
+          </w:tcPr>
+          <w:p/>
+        </w:tc>
+      </w:tr>
+      <w:tr>
+        <w:tc>
+          <w:tcPr>
+            <w:tcW w:w="809" w:type="pct"/>
+          </w:tcPr>
+          <w:p>
+            <w:r>
+              <w:t>24-04</w:t>
+            </w:r>
+          </w:p>
+        </w:tc>
+        <w:tc>
+          <w:tcPr>
+            <w:tcW w:w="2482" w:type="pct"/>
+          </w:tcPr>
+          <w:p>
             <w:proofErr w:type="spellStart"/>
             <w:r>
-              <w:t>Symfony</w:t>
+              <w:t>Entitys</w:t>
             </w:r>
             <w:proofErr w:type="spellEnd"/>
             <w:r>
-              <w:t xml:space="preserve"> geïnstalleerd </w:t>
-            </w:r>
-          </w:p>
+              <w:t xml:space="preserve"> aangemaakt</w:t>
+            </w:r>
+          </w:p>
+        </w:tc>
+        <w:tc>
+          <w:tcPr>
+            <w:tcW w:w="1165" w:type="pct"/>
+          </w:tcPr>
+          <w:p/>
+        </w:tc>
+        <w:tc>
+          <w:tcPr>
+            <w:tcW w:w="544" w:type="pct"/>
+          </w:tcPr>
+          <w:p/>
+        </w:tc>
+      </w:tr>
+      <w:tr>
+        <w:tc>
+          <w:tcPr>
+            <w:tcW w:w="809" w:type="pct"/>
+          </w:tcPr>
+          <w:p>
+            <w:r>
+              <w:t>25</w:t>
+            </w:r>
+            <w:r>
+              <w:t>-04</w:t>
+            </w:r>
+          </w:p>
+        </w:tc>
+        <w:tc>
+          <w:tcPr>
+            <w:tcW w:w="2482" w:type="pct"/>
+          </w:tcPr>
+          <w:p/>
+        </w:tc>
+        <w:tc>
+          <w:tcPr>
+            <w:tcW w:w="1165" w:type="pct"/>
+          </w:tcPr>
+          <w:p/>
+        </w:tc>
+        <w:tc>
+          <w:tcPr>
+            <w:tcW w:w="544" w:type="pct"/>
+          </w:tcPr>
+          <w:p/>
+        </w:tc>
+      </w:tr>
+      <w:tr>
+        <w:tc>
+          <w:tcPr>
+            <w:tcW w:w="809" w:type="pct"/>
+          </w:tcPr>
+          <w:p>
+            <w:r>
+              <w:t>26</w:t>
+            </w:r>
+            <w:r>
+              <w:t>-04</w:t>
+            </w:r>
+          </w:p>
+        </w:tc>
+        <w:tc>
+          <w:tcPr>
+            <w:tcW w:w="2482" w:type="pct"/>
+          </w:tcPr>
+          <w:p/>
+        </w:tc>
+        <w:tc>
+          <w:tcPr>
+            <w:tcW w:w="1165" w:type="pct"/>
+          </w:tcPr>
+          <w:p/>
+        </w:tc>
+        <w:tc>
+          <w:tcPr>
+            <w:tcW w:w="544" w:type="pct"/>
+          </w:tcPr>
+          <w:p/>
+        </w:tc>
+      </w:tr>
+      <w:tr>
+        <w:tc>
+          <w:tcPr>
+            <w:tcW w:w="809" w:type="pct"/>
+          </w:tcPr>
+          <w:p>
+            <w:r>
+              <w:t>27-04</w:t>
+            </w:r>
+          </w:p>
+        </w:tc>
+        <w:tc>
+          <w:tcPr>
+            <w:tcW w:w="2482" w:type="pct"/>
+          </w:tcPr>
+          <w:p/>
+        </w:tc>
+        <w:tc>
+          <w:tcPr>
+            <w:tcW w:w="1165" w:type="pct"/>
+          </w:tcPr>
+          <w:p/>
+        </w:tc>
+        <w:tc>
+          <w:tcPr>
+            <w:tcW w:w="544" w:type="pct"/>
+          </w:tcPr>
+          <w:p/>
+        </w:tc>
+      </w:tr>
+      <w:tr>
+        <w:tc>
+          <w:tcPr>
+            <w:tcW w:w="809" w:type="pct"/>
+          </w:tcPr>
+          <w:p>
+            <w:r>
+              <w:t>28-04</w:t>
+            </w:r>
+          </w:p>
+        </w:tc>
+        <w:tc>
+          <w:tcPr>
+            <w:tcW w:w="2482" w:type="pct"/>
+          </w:tcPr>
+          <w:p>
+            <w:r>
+              <w:t>ERD aangepast</w:t>
+            </w:r>
+          </w:p>
+        </w:tc>
+        <w:tc>
+          <w:tcPr>
+            <w:tcW w:w="1165" w:type="pct"/>
+          </w:tcPr>
+          <w:p/>
+        </w:tc>
+        <w:tc>
+          <w:tcPr>
+            <w:tcW w:w="544" w:type="pct"/>
+          </w:tcPr>
+          <w:p/>
+        </w:tc>
+      </w:tr>
+      <w:tr>
+        <w:tc>
+          <w:tcPr>
+            <w:tcW w:w="809" w:type="pct"/>
+          </w:tcPr>
+          <w:p>
+            <w:r>
+              <w:t>09-05</w:t>
+            </w:r>
+          </w:p>
+        </w:tc>
+        <w:tc>
+          <w:tcPr>
+            <w:tcW w:w="2482" w:type="pct"/>
+          </w:tcPr>
+          <w:p>
+            <w:proofErr w:type="spellStart"/>
+            <w:r>
+              <w:t>Entitys</w:t>
+            </w:r>
+            <w:proofErr w:type="spellEnd"/>
+            <w:r>
+              <w:t xml:space="preserve"> aangepast</w:t>
+            </w:r>
+          </w:p>
+        </w:tc>
+        <w:tc>
+          <w:tcPr>
+            <w:tcW w:w="1165" w:type="pct"/>
+          </w:tcPr>
+          <w:p/>
+        </w:tc>
+        <w:tc>
+          <w:tcPr>
+            <w:tcW w:w="544" w:type="pct"/>
+          </w:tcPr>
+          <w:p/>
+        </w:tc>
+      </w:tr>
+      <w:tr>
+        <w:tc>
+          <w:tcPr>
+            <w:tcW w:w="809" w:type="pct"/>
+          </w:tcPr>
+          <w:p/>
+        </w:tc>
+        <w:tc>
+          <w:tcPr>
+            <w:tcW w:w="2482" w:type="pct"/>
+          </w:tcPr>
+          <w:p/>
+        </w:tc>
+        <w:tc>
+          <w:tcPr>
+            <w:tcW w:w="1165" w:type="pct"/>
+          </w:tcPr>
+          <w:p/>
+        </w:tc>
+        <w:tc>
+          <w:tcPr>
+            <w:tcW w:w="544" w:type="pct"/>
+          </w:tcPr>
+          <w:p/>
+        </w:tc>
+      </w:tr>
+      <w:tr>
+        <w:tc>
+          <w:tcPr>
+            <w:tcW w:w="809" w:type="pct"/>
+          </w:tcPr>
+          <w:p/>
+        </w:tc>
+        <w:tc>
+          <w:tcPr>
+            <w:tcW w:w="2482" w:type="pct"/>
+          </w:tcPr>
+          <w:p/>
+        </w:tc>
+        <w:tc>
+          <w:tcPr>
+            <w:tcW w:w="1165" w:type="pct"/>
+          </w:tcPr>
+          <w:p/>
+        </w:tc>
+        <w:tc>
+          <w:tcPr>
+            <w:tcW w:w="544" w:type="pct"/>
+          </w:tcPr>
+          <w:p/>
+        </w:tc>
+      </w:tr>
+      <w:tr>
+        <w:tc>
+          <w:tcPr>
+            <w:tcW w:w="809" w:type="pct"/>
+          </w:tcPr>
+          <w:p/>
+        </w:tc>
+        <w:tc>
+          <w:tcPr>
+            <w:tcW w:w="2482" w:type="pct"/>
+          </w:tcPr>
+          <w:p/>
         </w:tc>
         <w:tc>
           <w:tcPr>
@@ -1157,7 +1463,6 @@
           </w:tcPr>
           <w:p>
             <w:r>
-              <w:lastRenderedPageBreak/>
               <w:t>Datum</w:t>
             </w:r>
           </w:p>
@@ -1220,6 +1525,7 @@
         <w:docPartUnique/>
       </w:docPartObj>
     </w:sdtPr>
+    <w:sdtEndPr/>
     <w:sdtContent>
       <w:p>
         <w:pPr>
@@ -3060,7 +3366,17 @@
 </file>
 
 <file path=customXml/item2.xml><?xml version="1.0" encoding="utf-8"?>
-<b:Sources xmlns:b="http://schemas.openxmlformats.org/officeDocument/2006/bibliography" xmlns="http://schemas.openxmlformats.org/officeDocument/2006/bibliography" SelectedStyle="\APASixthEditionOfficeOnline.xsl" StyleName="APA" Version="6"/>
+<p:properties xmlns:p="http://schemas.microsoft.com/office/2006/metadata/properties" xmlns:xsi="http://www.w3.org/2001/XMLSchema-instance" xmlns:pc="http://schemas.microsoft.com/office/infopath/2007/PartnerControls">
+  <documentManagement>
+    <jeb5123c558143d5ab1e1526e87a8da0 xmlns="b7e4e9fd-5e36-4299-889f-f6136aff670e">
+      <Terms xmlns="http://schemas.microsoft.com/office/infopath/2007/PartnerControls"/>
+    </jeb5123c558143d5ab1e1526e87a8da0>
+    <TaxCatchAll xmlns="fbafb59e-d651-4668-8e65-f7f85ceca18b"/>
+    <Cohort xmlns="b7e4e9fd-5e36-4299-889f-f6136aff670e"/>
+    <_ip_UnifiedCompliancePolicyUIAction xmlns="http://schemas.microsoft.com/sharepoint/v3" xsi:nil="true"/>
+    <_ip_UnifiedCompliancePolicyProperties xmlns="http://schemas.microsoft.com/sharepoint/v3" xsi:nil="true"/>
+  </documentManagement>
+</p:properties>
 </file>
 
 <file path=customXml/item3.xml><?xml version="1.0" encoding="utf-8"?>
@@ -3345,17 +3661,7 @@
 </file>
 
 <file path=customXml/item4.xml><?xml version="1.0" encoding="utf-8"?>
-<p:properties xmlns:p="http://schemas.microsoft.com/office/2006/metadata/properties" xmlns:xsi="http://www.w3.org/2001/XMLSchema-instance" xmlns:pc="http://schemas.microsoft.com/office/infopath/2007/PartnerControls">
-  <documentManagement>
-    <jeb5123c558143d5ab1e1526e87a8da0 xmlns="b7e4e9fd-5e36-4299-889f-f6136aff670e">
-      <Terms xmlns="http://schemas.microsoft.com/office/infopath/2007/PartnerControls"/>
-    </jeb5123c558143d5ab1e1526e87a8da0>
-    <TaxCatchAll xmlns="fbafb59e-d651-4668-8e65-f7f85ceca18b"/>
-    <Cohort xmlns="b7e4e9fd-5e36-4299-889f-f6136aff670e"/>
-    <_ip_UnifiedCompliancePolicyUIAction xmlns="http://schemas.microsoft.com/sharepoint/v3" xsi:nil="true"/>
-    <_ip_UnifiedCompliancePolicyProperties xmlns="http://schemas.microsoft.com/sharepoint/v3" xsi:nil="true"/>
-  </documentManagement>
-</p:properties>
+<b:Sources xmlns:b="http://schemas.openxmlformats.org/officeDocument/2006/bibliography" xmlns="http://schemas.openxmlformats.org/officeDocument/2006/bibliography" SelectedStyle="\APASixthEditionOfficeOnline.xsl" StyleName="APA" Version="6"/>
 </file>
 
 <file path=customXml/itemProps1.xml><?xml version="1.0" encoding="utf-8"?>
@@ -3367,9 +3673,13 @@
 </file>
 
 <file path=customXml/itemProps2.xml><?xml version="1.0" encoding="utf-8"?>
-<ds:datastoreItem xmlns:ds="http://schemas.openxmlformats.org/officeDocument/2006/customXml" ds:itemID="{15377C66-49CD-4CBA-86F6-DD1B8BFB22D9}">
+<ds:datastoreItem xmlns:ds="http://schemas.openxmlformats.org/officeDocument/2006/customXml" ds:itemID="{3BB706AB-C26C-4CBB-A714-B9A45C18FB62}">
   <ds:schemaRefs>
-    <ds:schemaRef ds:uri="http://schemas.openxmlformats.org/officeDocument/2006/bibliography"/>
+    <ds:schemaRef ds:uri="http://schemas.microsoft.com/office/2006/metadata/properties"/>
+    <ds:schemaRef ds:uri="http://schemas.microsoft.com/office/infopath/2007/PartnerControls"/>
+    <ds:schemaRef ds:uri="b7e4e9fd-5e36-4299-889f-f6136aff670e"/>
+    <ds:schemaRef ds:uri="fbafb59e-d651-4668-8e65-f7f85ceca18b"/>
+    <ds:schemaRef ds:uri="http://schemas.microsoft.com/sharepoint/v3"/>
   </ds:schemaRefs>
 </ds:datastoreItem>
 </file>
@@ -3395,13 +3705,9 @@
 </file>
 
 <file path=customXml/itemProps4.xml><?xml version="1.0" encoding="utf-8"?>
-<ds:datastoreItem xmlns:ds="http://schemas.openxmlformats.org/officeDocument/2006/customXml" ds:itemID="{3BB706AB-C26C-4CBB-A714-B9A45C18FB62}">
+<ds:datastoreItem xmlns:ds="http://schemas.openxmlformats.org/officeDocument/2006/customXml" ds:itemID="{15377C66-49CD-4CBA-86F6-DD1B8BFB22D9}">
   <ds:schemaRefs>
-    <ds:schemaRef ds:uri="http://schemas.microsoft.com/office/2006/metadata/properties"/>
-    <ds:schemaRef ds:uri="http://schemas.microsoft.com/office/infopath/2007/PartnerControls"/>
-    <ds:schemaRef ds:uri="b7e4e9fd-5e36-4299-889f-f6136aff670e"/>
-    <ds:schemaRef ds:uri="fbafb59e-d651-4668-8e65-f7f85ceca18b"/>
-    <ds:schemaRef ds:uri="http://schemas.microsoft.com/sharepoint/v3"/>
+    <ds:schemaRef ds:uri="http://schemas.openxmlformats.org/officeDocument/2006/bibliography"/>
   </ds:schemaRefs>
 </ds:datastoreItem>
 </file>
</xml_diff>